<commit_message>
questionário - até a 4 questão
</commit_message>
<xml_diff>
--- a/Questões.docx
+++ b/Questões.docx
@@ -119,6 +119,9 @@
       <w:r>
         <w:t>R:</w:t>
       </w:r>
+      <w:r>
+        <w:t xml:space="preserve"> A satisfação do cliente sempre vem em primeiro lugar, boas práticas são fundamentais para essa satisfação, pois irão garantir a qualidade do produto final, a padronização dessas práticas irão diminuir retrabalhos minimizando o tempo que nessa área é relativo ao custo. </w:t>
+      </w:r>
     </w:p>
     <w:p>
       <w:r>
@@ -140,6 +143,18 @@
       <w:r>
         <w:t>R:</w:t>
       </w:r>
+      <w:r>
+        <w:t xml:space="preserve"> </w:t>
+      </w:r>
+      <w:r>
+        <w:t>Os atributos principais da orientação a objetos são, Classes, Objetos e Métodos, onde com as Classes são projetos de objetos com características e comportamentos, elas permitem armazenar propriedades e métodos; Objetos são características definidas por uma classe</w:t>
+      </w:r>
+      <w:r>
+        <w:t xml:space="preserve"> </w:t>
+      </w:r>
+      <w:r>
+        <w:t>à partir do momento que é instanciado esse objeto (criado).</w:t>
+      </w:r>
     </w:p>
     <w:p>
       <w:r>
@@ -269,6 +284,28 @@
       <w:r>
         <w:t>R:</w:t>
       </w:r>
+      <w:r>
+        <w:t xml:space="preserve"> </w:t>
+      </w:r>
+      <w:proofErr w:type="spellStart"/>
+      <w:r>
+        <w:t>Locking</w:t>
+      </w:r>
+      <w:proofErr w:type="spellEnd"/>
+      <w:r>
+        <w:t xml:space="preserve"> </w:t>
+      </w:r>
+      <w:r>
+        <w:t xml:space="preserve">representa um algoritmo que em algum momento irá depender da execução e resposta de outro algoritmo para continuar a trabalhar, </w:t>
+      </w:r>
+      <w:proofErr w:type="spellStart"/>
+      <w:r>
+        <w:t>Lockless</w:t>
+      </w:r>
+      <w:proofErr w:type="spellEnd"/>
+      <w:r>
+        <w:t xml:space="preserve"> representa um algoritmo sem bloqueio de execução, esse em nenhum momento depende ao aguarda retorno de outro para seu término.</w:t>
+      </w:r>
     </w:p>
     <w:p>
       <w:r>
@@ -277,7 +314,16 @@
           <w:sz w:val="24"/>
           <w:szCs w:val="24"/>
         </w:rPr>
-        <w:t xml:space="preserve">5. Qual a diferença entre </w:t>
+        <w:t xml:space="preserve">5. </w:t>
+      </w:r>
+      <w:bookmarkStart w:id="0" w:name="_GoBack"/>
+      <w:r>
+        <w:rPr>
+          <w:b/>
+          <w:sz w:val="24"/>
+          <w:szCs w:val="24"/>
+        </w:rPr>
+        <w:t xml:space="preserve">Qual a diferença entre </w:t>
       </w:r>
       <w:proofErr w:type="spellStart"/>
       <w:r>
@@ -324,6 +370,7 @@
         </w:rPr>
         <w:t>concurrency</w:t>
       </w:r>
+      <w:bookmarkEnd w:id="0"/>
       <w:proofErr w:type="spellEnd"/>
       <w:r>
         <w:rPr>
@@ -439,8 +486,6 @@
         </w:rPr>
         <w:t xml:space="preserve"> </w:t>
       </w:r>
-      <w:bookmarkStart w:id="0" w:name="_GoBack"/>
-      <w:bookmarkEnd w:id="0"/>
       <w:r>
         <w:rPr>
           <w:sz w:val="24"/>

</xml_diff>

<commit_message>
conclusão das respostas do questionário.
</commit_message>
<xml_diff>
--- a/Questões.docx
+++ b/Questões.docx
@@ -314,16 +314,7 @@
           <w:sz w:val="24"/>
           <w:szCs w:val="24"/>
         </w:rPr>
-        <w:t xml:space="preserve">5. </w:t>
-      </w:r>
-      <w:bookmarkStart w:id="0" w:name="_GoBack"/>
-      <w:r>
-        <w:rPr>
-          <w:b/>
-          <w:sz w:val="24"/>
-          <w:szCs w:val="24"/>
-        </w:rPr>
-        <w:t xml:space="preserve">Qual a diferença entre </w:t>
+        <w:t xml:space="preserve">5. Qual a diferença entre </w:t>
       </w:r>
       <w:proofErr w:type="spellStart"/>
       <w:r>
@@ -370,7 +361,6 @@
         </w:rPr>
         <w:t>concurrency</w:t>
       </w:r>
-      <w:bookmarkEnd w:id="0"/>
       <w:proofErr w:type="spellEnd"/>
       <w:r>
         <w:rPr>
@@ -390,6 +380,18 @@
       </w:r>
       <w:r>
         <w:t>R:</w:t>
+      </w:r>
+      <w:r>
+        <w:t xml:space="preserve"> Em </w:t>
+      </w:r>
+      <w:r>
+        <w:t>um modelo concorrente existe uma</w:t>
+      </w:r>
+      <w:r>
+        <w:t xml:space="preserve"> </w:t>
+      </w:r>
+      <w:r>
+        <w:t>ordem cronológica de leitura e interpretação do código, existindo dependências de execução onde uma função necessariamente não é realizada até o término de outra, já em um ambiente assíncrono essas execuções não são independentes de outras, pois são gerenciadas por um sistema interno de identificação e controle.</w:t>
       </w:r>
     </w:p>
     <w:p>
@@ -410,7 +412,10 @@
         <w:br/>
       </w:r>
       <w:r>
-        <w:t>R:</w:t>
+        <w:t>R: Já peguei vários tipos de códigos ruins, desde códigos sem endentação a ausência de normas padrões da linguagem que foi escrito</w:t>
+      </w:r>
+      <w:r>
+        <w:t>, passando por variáveis sem uso, mal escritas, sem padrão ou extremamente abreviadas.</w:t>
       </w:r>
     </w:p>
     <w:p>
@@ -448,9 +453,8 @@
         </w:rPr>
         <w:br/>
       </w:r>
-      <w:r>
-        <w:t>R:</w:t>
-      </w:r>
+      <w:bookmarkStart w:id="0" w:name="_GoBack"/>
+      <w:bookmarkEnd w:id="0"/>
     </w:p>
     <w:p>
       <w:r>
@@ -493,9 +497,6 @@
         </w:rPr>
         <w:br/>
       </w:r>
-      <w:r>
-        <w:t>R:</w:t>
-      </w:r>
     </w:p>
     <w:p>
       <w:r>
@@ -504,18 +505,15 @@
           <w:sz w:val="24"/>
           <w:szCs w:val="24"/>
         </w:rPr>
-        <w:t>9. Gere a figura abaixo formada pelos caracteres ”: e #”.</w:t>
-      </w:r>
-      <w:r>
-        <w:rPr>
-          <w:b/>
-          <w:sz w:val="24"/>
-          <w:szCs w:val="24"/>
-        </w:rPr>
-        <w:br/>
-      </w:r>
-      <w:r>
-        <w:t>R:</w:t>
+        <w:t>9. Gere a figura abaixo fo</w:t>
+      </w:r>
+      <w:r>
+        <w:rPr>
+          <w:b/>
+          <w:sz w:val="24"/>
+          <w:szCs w:val="24"/>
+        </w:rPr>
+        <w:t>rmada pelos caracteres ”: e #”.</w:t>
       </w:r>
     </w:p>
     <w:sectPr>

</xml_diff>